<commit_message>
Packaged project and final report my part
</commit_message>
<xml_diff>
--- a/Report Sources/FinalReportSources/Final_Report.docx
+++ b/Report Sources/FinalReportSources/Final_Report.docx
@@ -226,6 +226,7 @@
           </wp:anchor>
         </w:drawing>
       </w:r>
+      <w:proofErr w:type="spellStart"/>
       <w:r>
         <w:rPr>
           <w:rFonts w:ascii="Times New Roman" w:hAnsi="Times New Roman"/>
@@ -233,7 +234,17 @@
           <w:sz w:val="44"/>
           <w:szCs w:val="44"/>
         </w:rPr>
-        <w:t>Bilkent University</w:t>
+        <w:t>Bilkent</w:t>
+      </w:r>
+      <w:proofErr w:type="spellEnd"/>
+      <w:r>
+        <w:rPr>
+          <w:rFonts w:ascii="Times New Roman" w:hAnsi="Times New Roman"/>
+          <w:b/>
+          <w:sz w:val="44"/>
+          <w:szCs w:val="44"/>
+        </w:rPr>
+        <w:t xml:space="preserve"> University</w:t>
       </w:r>
     </w:p>
     <w:p>
@@ -432,6 +443,66 @@
         <w:rPr>
           <w:rFonts w:ascii="Calibri" w:eastAsia="Calibri" w:hAnsi="Calibri" w:cs="Calibri"/>
         </w:rPr>
+      </w:pPr>
+    </w:p>
+    <w:p>
+      <w:pPr>
+        <w:pStyle w:val="NoSpacing"/>
+      </w:pPr>
+    </w:p>
+    <w:p>
+      <w:pPr>
+        <w:pStyle w:val="NoSpacing"/>
+      </w:pPr>
+    </w:p>
+    <w:p>
+      <w:pPr>
+        <w:pStyle w:val="NoSpacing"/>
+      </w:pPr>
+    </w:p>
+    <w:p>
+      <w:pPr>
+        <w:pStyle w:val="NoSpacing"/>
+      </w:pPr>
+    </w:p>
+    <w:p>
+      <w:pPr>
+        <w:pStyle w:val="NoSpacing"/>
+      </w:pPr>
+    </w:p>
+    <w:p>
+      <w:pPr>
+        <w:pStyle w:val="NoSpacing"/>
+      </w:pPr>
+    </w:p>
+    <w:p>
+      <w:pPr>
+        <w:pStyle w:val="NoSpacing"/>
+      </w:pPr>
+    </w:p>
+    <w:p>
+      <w:pPr>
+        <w:pStyle w:val="NoSpacing"/>
+      </w:pPr>
+    </w:p>
+    <w:p>
+      <w:pPr>
+        <w:pStyle w:val="NoSpacing"/>
+      </w:pPr>
+    </w:p>
+    <w:p>
+      <w:pPr>
+        <w:pStyle w:val="NoSpacing"/>
+      </w:pPr>
+    </w:p>
+    <w:p>
+      <w:pPr>
+        <w:pStyle w:val="NoSpacing"/>
+      </w:pPr>
+    </w:p>
+    <w:p>
+      <w:pPr>
+        <w:pStyle w:val="NoSpacing"/>
       </w:pPr>
     </w:p>
     <w:p>
@@ -446,6 +517,7 @@
           <w:color w:val="auto"/>
           <w:sz w:val="24"/>
           <w:szCs w:val="24"/>
+          <w:bdr w:val="nil"/>
         </w:rPr>
         <w:id w:val="677395856"/>
         <w:docPartObj>
@@ -459,7 +531,6 @@
           <w:b/>
           <w:bCs/>
           <w:noProof/>
-          <w:bdr w:val="nil"/>
         </w:rPr>
       </w:sdtEndPr>
       <w:sdtContent>
@@ -474,9 +545,6 @@
         <w:p>
           <w:pPr>
             <w:pStyle w:val="TOC1"/>
-            <w:tabs>
-              <w:tab w:val="right" w:leader="dot" w:pos="9056"/>
-            </w:tabs>
             <w:rPr>
               <w:rFonts w:asciiTheme="minorHAnsi" w:eastAsiaTheme="minorEastAsia" w:hAnsiTheme="minorHAnsi"/>
               <w:noProof/>
@@ -568,9 +636,6 @@
         <w:p>
           <w:pPr>
             <w:pStyle w:val="TOC1"/>
-            <w:tabs>
-              <w:tab w:val="right" w:leader="dot" w:pos="9056"/>
-            </w:tabs>
             <w:rPr>
               <w:rFonts w:asciiTheme="minorHAnsi" w:eastAsiaTheme="minorEastAsia" w:hAnsiTheme="minorHAnsi"/>
               <w:noProof/>
@@ -646,9 +711,6 @@
         <w:p>
           <w:pPr>
             <w:pStyle w:val="TOC1"/>
-            <w:tabs>
-              <w:tab w:val="right" w:leader="dot" w:pos="9056"/>
-            </w:tabs>
             <w:rPr>
               <w:rFonts w:asciiTheme="minorHAnsi" w:eastAsiaTheme="minorEastAsia" w:hAnsiTheme="minorHAnsi"/>
               <w:noProof/>
@@ -724,9 +786,6 @@
         <w:p>
           <w:pPr>
             <w:pStyle w:val="TOC1"/>
-            <w:tabs>
-              <w:tab w:val="right" w:leader="dot" w:pos="9056"/>
-            </w:tabs>
             <w:rPr>
               <w:rFonts w:asciiTheme="minorHAnsi" w:eastAsiaTheme="minorEastAsia" w:hAnsiTheme="minorHAnsi"/>
               <w:noProof/>
@@ -749,8 +808,6 @@
               </w:rPr>
               <w:t>Conclusion</w:t>
             </w:r>
-            <w:bookmarkStart w:id="0" w:name="_GoBack"/>
-            <w:bookmarkEnd w:id="0"/>
             <w:r>
               <w:rPr>
                 <w:noProof/>
@@ -834,6 +891,378 @@
         <w:pStyle w:val="NoSpacing"/>
       </w:pPr>
     </w:p>
+    <w:p>
+      <w:pPr>
+        <w:pStyle w:val="NoSpacing"/>
+      </w:pPr>
+    </w:p>
+    <w:p>
+      <w:pPr>
+        <w:pStyle w:val="NoSpacing"/>
+      </w:pPr>
+    </w:p>
+    <w:p>
+      <w:pPr>
+        <w:pStyle w:val="NoSpacing"/>
+      </w:pPr>
+    </w:p>
+    <w:p>
+      <w:pPr>
+        <w:pStyle w:val="Heading1"/>
+      </w:pPr>
+    </w:p>
+    <w:p>
+      <w:pPr>
+        <w:pStyle w:val="Heading1"/>
+      </w:pPr>
+    </w:p>
+    <w:p>
+      <w:pPr>
+        <w:pStyle w:val="Heading1"/>
+      </w:pPr>
+    </w:p>
+    <w:p>
+      <w:pPr>
+        <w:pStyle w:val="Heading1"/>
+      </w:pPr>
+    </w:p>
+    <w:p>
+      <w:pPr>
+        <w:pStyle w:val="Heading1"/>
+      </w:pPr>
+    </w:p>
+    <w:p>
+      <w:pPr>
+        <w:pStyle w:val="Heading1"/>
+      </w:pPr>
+    </w:p>
+    <w:p>
+      <w:pPr>
+        <w:pStyle w:val="Heading1"/>
+      </w:pPr>
+    </w:p>
+    <w:p/>
+    <w:p/>
+    <w:p/>
+    <w:p>
+      <w:pPr>
+        <w:pStyle w:val="Heading1"/>
+        <w:spacing w:line="480" w:lineRule="auto"/>
+      </w:pPr>
+    </w:p>
+    <w:p>
+      <w:pPr>
+        <w:pStyle w:val="Heading1"/>
+        <w:spacing w:line="480" w:lineRule="auto"/>
+      </w:pPr>
+      <w:r>
+        <w:t>3. What to Do Next</w:t>
+      </w:r>
+    </w:p>
+    <w:p>
+      <w:pPr>
+        <w:pStyle w:val="NoSpacing"/>
+        <w:spacing w:line="480" w:lineRule="auto"/>
+      </w:pPr>
+    </w:p>
+    <w:p>
+      <w:pPr>
+        <w:pStyle w:val="NoSpacing"/>
+        <w:numPr>
+          <w:ilvl w:val="0"/>
+          <w:numId w:val="4"/>
+        </w:numPr>
+        <w:spacing w:line="480" w:lineRule="auto"/>
+        <w:rPr>
+          <w:b/>
+        </w:rPr>
+      </w:pPr>
+      <w:r>
+        <w:rPr>
+          <w:b/>
+        </w:rPr>
+        <w:t>Implementation of players:</w:t>
+      </w:r>
+    </w:p>
+    <w:p>
+      <w:pPr>
+        <w:pStyle w:val="NoSpacing"/>
+        <w:spacing w:line="480" w:lineRule="auto"/>
+        <w:ind w:firstLine="360"/>
+      </w:pPr>
+      <w:r>
+        <w:t xml:space="preserve">Player class does not included the implementation yet. It is planned to implement the chess game without quantum </w:t>
+      </w:r>
+      <w:proofErr w:type="spellStart"/>
+      <w:r>
+        <w:t>powerups</w:t>
+      </w:r>
+      <w:proofErr w:type="spellEnd"/>
+      <w:r>
+        <w:t xml:space="preserve"> and players in the first iteration and after implement the parts which are specific to the </w:t>
+      </w:r>
+      <w:proofErr w:type="spellStart"/>
+      <w:r>
+        <w:t>QuantumChessGame</w:t>
+      </w:r>
+      <w:proofErr w:type="spellEnd"/>
+      <w:r>
+        <w:t xml:space="preserve">. </w:t>
+      </w:r>
+    </w:p>
+    <w:p>
+      <w:pPr>
+        <w:pStyle w:val="NoSpacing"/>
+        <w:numPr>
+          <w:ilvl w:val="0"/>
+          <w:numId w:val="4"/>
+        </w:numPr>
+        <w:spacing w:line="480" w:lineRule="auto"/>
+      </w:pPr>
+      <w:r>
+        <w:rPr>
+          <w:b/>
+        </w:rPr>
+        <w:t xml:space="preserve">Implementation of </w:t>
+      </w:r>
+      <w:proofErr w:type="spellStart"/>
+      <w:r>
+        <w:rPr>
+          <w:b/>
+        </w:rPr>
+        <w:t>QuantumPowerUps</w:t>
+      </w:r>
+      <w:proofErr w:type="spellEnd"/>
+      <w:r>
+        <w:t>:</w:t>
+      </w:r>
+    </w:p>
+    <w:p>
+      <w:pPr>
+        <w:pStyle w:val="NoSpacing"/>
+        <w:spacing w:line="480" w:lineRule="auto"/>
+        <w:ind w:firstLine="360"/>
+      </w:pPr>
+      <w:r>
+        <w:t xml:space="preserve">Since the game does not have player at this moment, </w:t>
+      </w:r>
+      <w:proofErr w:type="spellStart"/>
+      <w:r>
+        <w:t>QuantumPowerUps</w:t>
+      </w:r>
+      <w:proofErr w:type="spellEnd"/>
+      <w:r>
+        <w:t xml:space="preserve">, which are belonging to players, are not implemented yet. However, movements regarding to the </w:t>
+      </w:r>
+      <w:proofErr w:type="spellStart"/>
+      <w:r>
+        <w:t>powerups</w:t>
+      </w:r>
+      <w:proofErr w:type="spellEnd"/>
+      <w:r>
+        <w:t xml:space="preserve"> are considered for the implementation. Therefore, </w:t>
+      </w:r>
+      <w:proofErr w:type="spellStart"/>
+      <w:r>
+        <w:t>powerups</w:t>
+      </w:r>
+      <w:proofErr w:type="spellEnd"/>
+      <w:r>
+        <w:t xml:space="preserve"> are considered at the backend operations but not implemented at the front-end. </w:t>
+      </w:r>
+    </w:p>
+    <w:p>
+      <w:pPr>
+        <w:pStyle w:val="NoSpacing"/>
+        <w:numPr>
+          <w:ilvl w:val="0"/>
+          <w:numId w:val="4"/>
+        </w:numPr>
+        <w:spacing w:line="480" w:lineRule="auto"/>
+        <w:rPr>
+          <w:b/>
+        </w:rPr>
+      </w:pPr>
+      <w:r>
+        <w:rPr>
+          <w:b/>
+        </w:rPr>
+        <w:t>Game Screens:</w:t>
+      </w:r>
+    </w:p>
+    <w:p>
+      <w:pPr>
+        <w:pStyle w:val="NoSpacing"/>
+        <w:spacing w:line="480" w:lineRule="auto"/>
+        <w:ind w:firstLine="360"/>
+      </w:pPr>
+      <w:r>
+        <w:t>We are currently working on the game screens and their inte</w:t>
+      </w:r>
+      <w:r>
+        <w:t>nt</w:t>
+      </w:r>
+      <w:bookmarkStart w:id="0" w:name="_GoBack"/>
+      <w:bookmarkEnd w:id="0"/>
+      <w:r>
+        <w:t xml:space="preserve"> with controllers. Main menu, game play menu, help menu and credits menu will be implemented after the first iteration. The most difficult part of the game play menu, board, is implemented in the first iteration.</w:t>
+      </w:r>
+    </w:p>
+    <w:p>
+      <w:pPr>
+        <w:pStyle w:val="NoSpacing"/>
+      </w:pPr>
+    </w:p>
+    <w:p>
+      <w:pPr>
+        <w:pStyle w:val="NoSpacing"/>
+      </w:pPr>
+    </w:p>
+    <w:p>
+      <w:pPr>
+        <w:pStyle w:val="NoSpacing"/>
+      </w:pPr>
+    </w:p>
+    <w:p>
+      <w:pPr>
+        <w:pStyle w:val="NoSpacing"/>
+      </w:pPr>
+    </w:p>
+    <w:p>
+      <w:pPr>
+        <w:pStyle w:val="NoSpacing"/>
+      </w:pPr>
+    </w:p>
+    <w:p>
+      <w:pPr>
+        <w:pStyle w:val="NoSpacing"/>
+      </w:pPr>
+    </w:p>
+    <w:p>
+      <w:pPr>
+        <w:pStyle w:val="NoSpacing"/>
+      </w:pPr>
+    </w:p>
+    <w:p>
+      <w:pPr>
+        <w:pStyle w:val="NoSpacing"/>
+      </w:pPr>
+    </w:p>
+    <w:p>
+      <w:pPr>
+        <w:pStyle w:val="NoSpacing"/>
+      </w:pPr>
+    </w:p>
+    <w:p>
+      <w:pPr>
+        <w:pStyle w:val="NoSpacing"/>
+      </w:pPr>
+    </w:p>
+    <w:p>
+      <w:pPr>
+        <w:pStyle w:val="NoSpacing"/>
+      </w:pPr>
+    </w:p>
+    <w:p>
+      <w:pPr>
+        <w:pStyle w:val="NoSpacing"/>
+      </w:pPr>
+    </w:p>
+    <w:p>
+      <w:pPr>
+        <w:pStyle w:val="NoSpacing"/>
+      </w:pPr>
+    </w:p>
+    <w:p>
+      <w:pPr>
+        <w:pStyle w:val="NoSpacing"/>
+      </w:pPr>
+    </w:p>
+    <w:p>
+      <w:pPr>
+        <w:pStyle w:val="NoSpacing"/>
+      </w:pPr>
+    </w:p>
+    <w:p>
+      <w:pPr>
+        <w:pStyle w:val="NoSpacing"/>
+      </w:pPr>
+    </w:p>
+    <w:p>
+      <w:pPr>
+        <w:pStyle w:val="NoSpacing"/>
+      </w:pPr>
+    </w:p>
+    <w:p>
+      <w:pPr>
+        <w:pStyle w:val="NoSpacing"/>
+      </w:pPr>
+    </w:p>
+    <w:p>
+      <w:pPr>
+        <w:pStyle w:val="NoSpacing"/>
+      </w:pPr>
+    </w:p>
+    <w:p>
+      <w:pPr>
+        <w:pStyle w:val="NoSpacing"/>
+      </w:pPr>
+    </w:p>
+    <w:p>
+      <w:pPr>
+        <w:pStyle w:val="NoSpacing"/>
+      </w:pPr>
+    </w:p>
+    <w:p>
+      <w:pPr>
+        <w:pStyle w:val="NoSpacing"/>
+      </w:pPr>
+    </w:p>
+    <w:p>
+      <w:pPr>
+        <w:pStyle w:val="NoSpacing"/>
+      </w:pPr>
+    </w:p>
+    <w:p>
+      <w:pPr>
+        <w:pStyle w:val="NoSpacing"/>
+      </w:pPr>
+    </w:p>
+    <w:p>
+      <w:pPr>
+        <w:pStyle w:val="NoSpacing"/>
+      </w:pPr>
+    </w:p>
+    <w:p>
+      <w:pPr>
+        <w:pStyle w:val="NoSpacing"/>
+      </w:pPr>
+    </w:p>
+    <w:p>
+      <w:pPr>
+        <w:pStyle w:val="NoSpacing"/>
+      </w:pPr>
+    </w:p>
+    <w:p>
+      <w:pPr>
+        <w:pStyle w:val="NoSpacing"/>
+      </w:pPr>
+    </w:p>
+    <w:p>
+      <w:pPr>
+        <w:pStyle w:val="NoSpacing"/>
+      </w:pPr>
+    </w:p>
+    <w:p>
+      <w:pPr>
+        <w:pStyle w:val="NoSpacing"/>
+      </w:pPr>
+    </w:p>
+    <w:p>
+      <w:pPr>
+        <w:pStyle w:val="NoSpacing"/>
+      </w:pPr>
+    </w:p>
     <w:sectPr>
       <w:headerReference w:type="default" r:id="rId8"/>
       <w:footerReference w:type="default" r:id="rId9"/>
@@ -1241,6 +1670,119 @@
     </w:lvl>
   </w:abstractNum>
   <w:abstractNum w:abstractNumId="2">
+    <w:nsid w:val="61E42A4D"/>
+    <w:multiLevelType w:val="hybridMultilevel"/>
+    <w:tmpl w:val="A4025960"/>
+    <w:lvl w:ilvl="0" w:tplc="04090001">
+      <w:start w:val="1"/>
+      <w:numFmt w:val="bullet"/>
+      <w:lvlText w:val=""/>
+      <w:lvlJc w:val="left"/>
+      <w:pPr>
+        <w:ind w:left="720" w:hanging="360"/>
+      </w:pPr>
+      <w:rPr>
+        <w:rFonts w:ascii="Symbol" w:hAnsi="Symbol" w:hint="default"/>
+      </w:rPr>
+    </w:lvl>
+    <w:lvl w:ilvl="1" w:tplc="04090003" w:tentative="1">
+      <w:start w:val="1"/>
+      <w:numFmt w:val="bullet"/>
+      <w:lvlText w:val="o"/>
+      <w:lvlJc w:val="left"/>
+      <w:pPr>
+        <w:ind w:left="1440" w:hanging="360"/>
+      </w:pPr>
+      <w:rPr>
+        <w:rFonts w:ascii="Courier New" w:hAnsi="Courier New" w:cs="Courier New" w:hint="default"/>
+      </w:rPr>
+    </w:lvl>
+    <w:lvl w:ilvl="2" w:tplc="04090005" w:tentative="1">
+      <w:start w:val="1"/>
+      <w:numFmt w:val="bullet"/>
+      <w:lvlText w:val=""/>
+      <w:lvlJc w:val="left"/>
+      <w:pPr>
+        <w:ind w:left="2160" w:hanging="360"/>
+      </w:pPr>
+      <w:rPr>
+        <w:rFonts w:ascii="Wingdings" w:hAnsi="Wingdings" w:hint="default"/>
+      </w:rPr>
+    </w:lvl>
+    <w:lvl w:ilvl="3" w:tplc="04090001" w:tentative="1">
+      <w:start w:val="1"/>
+      <w:numFmt w:val="bullet"/>
+      <w:lvlText w:val=""/>
+      <w:lvlJc w:val="left"/>
+      <w:pPr>
+        <w:ind w:left="2880" w:hanging="360"/>
+      </w:pPr>
+      <w:rPr>
+        <w:rFonts w:ascii="Symbol" w:hAnsi="Symbol" w:hint="default"/>
+      </w:rPr>
+    </w:lvl>
+    <w:lvl w:ilvl="4" w:tplc="04090003" w:tentative="1">
+      <w:start w:val="1"/>
+      <w:numFmt w:val="bullet"/>
+      <w:lvlText w:val="o"/>
+      <w:lvlJc w:val="left"/>
+      <w:pPr>
+        <w:ind w:left="3600" w:hanging="360"/>
+      </w:pPr>
+      <w:rPr>
+        <w:rFonts w:ascii="Courier New" w:hAnsi="Courier New" w:cs="Courier New" w:hint="default"/>
+      </w:rPr>
+    </w:lvl>
+    <w:lvl w:ilvl="5" w:tplc="04090005" w:tentative="1">
+      <w:start w:val="1"/>
+      <w:numFmt w:val="bullet"/>
+      <w:lvlText w:val=""/>
+      <w:lvlJc w:val="left"/>
+      <w:pPr>
+        <w:ind w:left="4320" w:hanging="360"/>
+      </w:pPr>
+      <w:rPr>
+        <w:rFonts w:ascii="Wingdings" w:hAnsi="Wingdings" w:hint="default"/>
+      </w:rPr>
+    </w:lvl>
+    <w:lvl w:ilvl="6" w:tplc="04090001" w:tentative="1">
+      <w:start w:val="1"/>
+      <w:numFmt w:val="bullet"/>
+      <w:lvlText w:val=""/>
+      <w:lvlJc w:val="left"/>
+      <w:pPr>
+        <w:ind w:left="5040" w:hanging="360"/>
+      </w:pPr>
+      <w:rPr>
+        <w:rFonts w:ascii="Symbol" w:hAnsi="Symbol" w:hint="default"/>
+      </w:rPr>
+    </w:lvl>
+    <w:lvl w:ilvl="7" w:tplc="04090003" w:tentative="1">
+      <w:start w:val="1"/>
+      <w:numFmt w:val="bullet"/>
+      <w:lvlText w:val="o"/>
+      <w:lvlJc w:val="left"/>
+      <w:pPr>
+        <w:ind w:left="5760" w:hanging="360"/>
+      </w:pPr>
+      <w:rPr>
+        <w:rFonts w:ascii="Courier New" w:hAnsi="Courier New" w:cs="Courier New" w:hint="default"/>
+      </w:rPr>
+    </w:lvl>
+    <w:lvl w:ilvl="8" w:tplc="04090005" w:tentative="1">
+      <w:start w:val="1"/>
+      <w:numFmt w:val="bullet"/>
+      <w:lvlText w:val=""/>
+      <w:lvlJc w:val="left"/>
+      <w:pPr>
+        <w:ind w:left="6480" w:hanging="360"/>
+      </w:pPr>
+      <w:rPr>
+        <w:rFonts w:ascii="Wingdings" w:hAnsi="Wingdings" w:hint="default"/>
+      </w:rPr>
+    </w:lvl>
+  </w:abstractNum>
+  <w:abstractNum w:abstractNumId="3">
     <w:nsid w:val="701A75F3"/>
     <w:multiLevelType w:val="hybridMultilevel"/>
     <w:tmpl w:val="C5502B30"/>
@@ -1250,10 +1792,13 @@
     <w:abstractNumId w:val="1"/>
   </w:num>
   <w:num w:numId="2">
-    <w:abstractNumId w:val="2"/>
+    <w:abstractNumId w:val="3"/>
   </w:num>
   <w:num w:numId="3">
     <w:abstractNumId w:val="0"/>
+  </w:num>
+  <w:num w:numId="4">
+    <w:abstractNumId w:val="2"/>
   </w:num>
 </w:numbering>
 </file>
@@ -1917,7 +2462,7 @@
     <w:autoRedefine/>
     <w:uiPriority w:val="39"/>
     <w:unhideWhenUsed/>
-    <w:rsid w:val="000103EE"/>
+    <w:rsid w:val="00833A96"/>
     <w:pPr>
       <w:pBdr>
         <w:top w:val="none" w:sz="0" w:space="0" w:color="auto"/>
@@ -1927,7 +2472,11 @@
         <w:between w:val="none" w:sz="0" w:space="0" w:color="auto"/>
         <w:bar w:val="none" w:sz="0" w:color="auto"/>
       </w:pBdr>
+      <w:tabs>
+        <w:tab w:val="right" w:leader="dot" w:pos="9056"/>
+      </w:tabs>
       <w:spacing w:after="100" w:line="360" w:lineRule="auto"/>
+      <w:jc w:val="center"/>
     </w:pPr>
     <w:rPr>
       <w:rFonts w:asciiTheme="majorHAnsi" w:eastAsiaTheme="minorHAnsi" w:hAnsiTheme="majorHAnsi" w:cstheme="minorBidi"/>

</xml_diff>